<commit_message>
Update article documents and fix figure filename typo
</commit_message>
<xml_diff>
--- a/article/IPFLang_Article_JSS_Final.docx
+++ b/article/IPFLang_Article_JSS_Final.docx
@@ -134,7 +134,19 @@
       </w:r>
       <w:r>
         <w:lastRenderedPageBreak/>
-        <w:t>challenges through novel language design and static verification. IPFLang provides: (1) a formal EBNF grammar with declarative fee computation blocks; (2) a currency-aware type system supporting 161 ISO 4217 currencies that prevents cross-currency arithmetic errors at compile time; (3) static analysis of fee completeness and monotonicity; and (4) provenance tracking for auditability. We present formal typing rules with a type safety argument, analysis algorithms with complexity bounds, and expert validation of production jurisdiction files. The open-source reference implementation includes 122 production jurisdiction files covering PCT national/regional phase entry fees validated by domain experts, a comprehensive test suite with 261 test methods, and sub-millisecond execution. IPFLang provides a foundation for correct-by-construction fee computation with formal verification guarantees.</w:t>
+        <w:t>challenges through novel language design and static verification. IPFLang provides: (1) a formal EBNF grammar with declarative fee computation blocks; (2) a currency-aware type system supporting 161 ISO 4217 currencies that prevents cross-currency arithmetic errors at compile time; (3) static analysis of fee completeness and monotonicity; and (4) provenance tracking for auditability. We present formal typing rules with a type safety argument, analysis algorithms with complexity bounds, and expert validation of production jurisdiction files. The open-source reference implementation includes 1</w:t>
+      </w:r>
+      <w:r>
+        <w:t>18</w:t>
+      </w:r>
+      <w:r>
+        <w:t xml:space="preserve"> production jurisdiction files covering PCT national/regional phase entry fees validated by domain experts, a comprehensive test suite with 26</w:t>
+      </w:r>
+      <w:r>
+        <w:t>9</w:t>
+      </w:r>
+      <w:r>
+        <w:t xml:space="preserve"> test methods, and sub-millisecond execution. IPFLang provides a foundation for correct-by-construction fee computation with formal verification guarantees.</w:t>
       </w:r>
     </w:p>
     <w:p>
@@ -345,7 +357,21 @@
         <w:t>Reference Implementation</w:t>
       </w:r>
       <w:r>
-        <w:t xml:space="preserve"> (Section 6): An open-source command-line tool released under GPLv3 demonstrating IPFLang execution with 260 test methods validating type safety and verification correctness.</w:t>
+        <w:t xml:space="preserve"> (Section 6): An open-source command-line tool released under GPLv3 demonstrating </w:t>
+      </w:r>
+      <w:proofErr w:type="spellStart"/>
+      <w:r>
+        <w:t>IPFLang</w:t>
+      </w:r>
+      <w:proofErr w:type="spellEnd"/>
+      <w:r>
+        <w:t xml:space="preserve"> execution with 26</w:t>
+      </w:r>
+      <w:r>
+        <w:t>9</w:t>
+      </w:r>
+      <w:r>
+        <w:t xml:space="preserve"> test methods validating type safety and verification correctness.</w:t>
       </w:r>
     </w:p>
     <w:p>
@@ -2068,27 +2094,14 @@
       <w:r>
         <w:t xml:space="preserve">Table </w:t>
       </w:r>
-      <w:r>
-        <w:fldChar w:fldCharType="begin"/>
-      </w:r>
-      <w:r>
-        <w:instrText xml:space="preserve"> SEQ Table \* ARABIC </w:instrText>
-      </w:r>
-      <w:r>
-        <w:fldChar w:fldCharType="separate"/>
-      </w:r>
-      <w:r>
-        <w:rPr>
-          <w:noProof/>
-        </w:rPr>
-        <w:t>1</w:t>
-      </w:r>
-      <w:r>
-        <w:rPr>
-          <w:noProof/>
-        </w:rPr>
-        <w:fldChar w:fldCharType="end"/>
-      </w:r>
+      <w:fldSimple w:instr=" SEQ Table \* ARABIC ">
+        <w:r>
+          <w:rPr>
+            <w:noProof/>
+          </w:rPr>
+          <w:t>1</w:t>
+        </w:r>
+      </w:fldSimple>
       <w:r>
         <w:t xml:space="preserve">- </w:t>
       </w:r>
@@ -2295,27 +2308,14 @@
       <w:r>
         <w:t xml:space="preserve">Figure </w:t>
       </w:r>
-      <w:r>
-        <w:fldChar w:fldCharType="begin"/>
-      </w:r>
-      <w:r>
-        <w:instrText xml:space="preserve"> SEQ Figure \* ARABIC </w:instrText>
-      </w:r>
-      <w:r>
-        <w:fldChar w:fldCharType="separate"/>
-      </w:r>
-      <w:r>
-        <w:rPr>
-          <w:noProof/>
-        </w:rPr>
-        <w:t>1</w:t>
-      </w:r>
-      <w:r>
-        <w:rPr>
-          <w:noProof/>
-        </w:rPr>
-        <w:fldChar w:fldCharType="end"/>
-      </w:r>
+      <w:fldSimple w:instr=" SEQ Figure \* ARABIC ">
+        <w:r>
+          <w:rPr>
+            <w:noProof/>
+          </w:rPr>
+          <w:t>1</w:t>
+        </w:r>
+      </w:fldSimple>
       <w:r>
         <w:t xml:space="preserve"> – DSL overview</w:t>
       </w:r>
@@ -4883,27 +4883,14 @@
       <w:r>
         <w:t xml:space="preserve">Figure </w:t>
       </w:r>
-      <w:r>
-        <w:fldChar w:fldCharType="begin"/>
-      </w:r>
-      <w:r>
-        <w:instrText xml:space="preserve"> SEQ Figure \* ARABIC </w:instrText>
-      </w:r>
-      <w:r>
-        <w:fldChar w:fldCharType="separate"/>
-      </w:r>
-      <w:r>
-        <w:rPr>
-          <w:noProof/>
-        </w:rPr>
-        <w:t>2</w:t>
-      </w:r>
-      <w:r>
-        <w:rPr>
-          <w:noProof/>
-        </w:rPr>
-        <w:fldChar w:fldCharType="end"/>
-      </w:r>
+      <w:fldSimple w:instr=" SEQ Figure \* ARABIC ">
+        <w:r>
+          <w:rPr>
+            <w:noProof/>
+          </w:rPr>
+          <w:t>2</w:t>
+        </w:r>
+      </w:fldSimple>
       <w:bookmarkEnd w:id="33"/>
       <w:r>
         <w:t xml:space="preserve"> – </w:t>
@@ -14392,7 +14379,21 @@
         <w:pStyle w:val="FirstParagraph"/>
       </w:pPr>
       <w:r>
-        <w:t>This establishes type soundness informally. A formal proof in the style of Wright and Felleisen [27] would require defining operational semantics and proving progress and preservation lemmas; we leave such endeavor to future work. The implementation test suite (260 tests, including 31 currency type safety tests) provides empirical validation that the type checker correctly rejects ill-typed programs and accepts well-typed ones.</w:t>
+        <w:t>This establishes type soundness informally. A formal proof in the style of Wright and Felleisen [27] would require defining operational semantics and proving progress and preservation lemmas; we leave such endeavor to future work. The implementation test suite (26</w:t>
+      </w:r>
+      <w:r>
+        <w:t>9</w:t>
+      </w:r>
+      <w:r>
+        <w:t xml:space="preserve"> tests, including 31 currency type safety tests) provides empirical validation that the </w:t>
+      </w:r>
+      <w:proofErr w:type="gramStart"/>
+      <w:r>
+        <w:t>type</w:t>
+      </w:r>
+      <w:proofErr w:type="gramEnd"/>
+      <w:r>
+        <w:t xml:space="preserve"> checker correctly rejects ill-typed programs and accepts well-typed ones.</w:t>
       </w:r>
     </w:p>
     <w:p>
@@ -17496,27 +17497,14 @@
       <w:r>
         <w:t xml:space="preserve">Figure </w:t>
       </w:r>
-      <w:r>
-        <w:fldChar w:fldCharType="begin"/>
-      </w:r>
-      <w:r>
-        <w:instrText xml:space="preserve"> SEQ Figure \* ARABIC </w:instrText>
-      </w:r>
-      <w:r>
-        <w:fldChar w:fldCharType="separate"/>
-      </w:r>
-      <w:r>
-        <w:rPr>
-          <w:noProof/>
-        </w:rPr>
-        <w:t>3</w:t>
-      </w:r>
-      <w:r>
-        <w:rPr>
-          <w:noProof/>
-        </w:rPr>
-        <w:fldChar w:fldCharType="end"/>
-      </w:r>
+      <w:fldSimple w:instr=" SEQ Figure \* ARABIC ">
+        <w:r>
+          <w:rPr>
+            <w:noProof/>
+          </w:rPr>
+          <w:t>3</w:t>
+        </w:r>
+      </w:fldSimple>
       <w:r>
         <w:t xml:space="preserve"> – </w:t>
       </w:r>
@@ -18054,7 +18042,13 @@
         <w:pStyle w:val="FirstParagraph"/>
       </w:pPr>
       <w:r>
-        <w:t xml:space="preserve">The complete source code is available at https://github.com/vbocan/IPFLang under the GNU General Public License v3.0 (GPLv3). The repository includes the complete DSL engine source (approximately 10,000 lines of C#), a comprehensive test suite (approximately 5,500 lines comprising 260 test methods across 18 test categories), 20 IPFLang example files in the </w:t>
+        <w:t>The complete source code is available at https://github.com/vbocan/IPFLang under the GNU General Public License v3.0 (GPLv3). The repository includes the complete DSL engine source (approximately 10,000 lines of C#), a comprehensive test suite (approximately 5,500 lines comprising 26</w:t>
+      </w:r>
+      <w:r>
+        <w:t>9</w:t>
+      </w:r>
+      <w:r>
+        <w:t xml:space="preserve"> test methods across 18 test categories), 20 IPFLang example files in the </w:t>
       </w:r>
       <w:r>
         <w:rPr>
@@ -18157,27 +18151,14 @@
       <w:r>
         <w:t xml:space="preserve">Figure </w:t>
       </w:r>
-      <w:r>
-        <w:fldChar w:fldCharType="begin"/>
-      </w:r>
-      <w:r>
-        <w:instrText xml:space="preserve"> SEQ Figure \* ARABIC </w:instrText>
-      </w:r>
-      <w:r>
-        <w:fldChar w:fldCharType="separate"/>
-      </w:r>
-      <w:r>
-        <w:rPr>
-          <w:noProof/>
-        </w:rPr>
-        <w:t>4</w:t>
-      </w:r>
-      <w:r>
-        <w:rPr>
-          <w:noProof/>
-        </w:rPr>
-        <w:fldChar w:fldCharType="end"/>
-      </w:r>
+      <w:fldSimple w:instr=" SEQ Figure \* ARABIC ">
+        <w:r>
+          <w:rPr>
+            <w:noProof/>
+          </w:rPr>
+          <w:t>4</w:t>
+        </w:r>
+      </w:fldSimple>
       <w:r>
         <w:t xml:space="preserve"> – PCT National/Regional Phase Jurisdiction Coverage</w:t>
       </w:r>
@@ -18345,7 +18326,13 @@
         <w:pStyle w:val="FirstParagraph"/>
       </w:pPr>
       <w:r>
-        <w:t>The test suite comprises 260 test methods across 18 test categories covering:</w:t>
+        <w:t>The test suite comprises 26</w:t>
+      </w:r>
+      <w:r>
+        <w:t>9</w:t>
+      </w:r>
+      <w:r>
+        <w:t xml:space="preserve"> test methods across 18 test categories covering:</w:t>
       </w:r>
     </w:p>
     <w:tbl>
@@ -18428,7 +18415,10 @@
               <w:pStyle w:val="Compact"/>
             </w:pPr>
             <w:r>
-              <w:t>15</w:t>
+              <w:t>1</w:t>
+            </w:r>
+            <w:r>
+              <w:t>1</w:t>
             </w:r>
           </w:p>
         </w:tc>
@@ -18469,7 +18459,10 @@
               <w:pStyle w:val="Compact"/>
             </w:pPr>
             <w:r>
-              <w:t>31</w:t>
+              <w:t>3</w:t>
+            </w:r>
+            <w:r>
+              <w:t>3</w:t>
             </w:r>
           </w:p>
         </w:tc>
@@ -18510,7 +18503,10 @@
               <w:pStyle w:val="Compact"/>
             </w:pPr>
             <w:r>
-              <w:t>25</w:t>
+              <w:t>2</w:t>
+            </w:r>
+            <w:r>
+              <w:t>1</w:t>
             </w:r>
           </w:p>
         </w:tc>
@@ -18756,7 +18752,7 @@
               <w:pStyle w:val="Compact"/>
             </w:pPr>
             <w:r>
-              <w:t>77</w:t>
+              <w:t>86</w:t>
             </w:r>
           </w:p>
         </w:tc>
@@ -18780,7 +18776,21 @@
         <w:pStyle w:val="BodyText"/>
       </w:pPr>
       <w:r>
-        <w:t>All 260 tests pass with 100% success rate. Test execution completes in sub-millisecond time per test, confirming that DSL interpretation imposes negligible overhead.</w:t>
+        <w:t>All 26</w:t>
+      </w:r>
+      <w:r>
+        <w:t>9</w:t>
+      </w:r>
+      <w:r>
+        <w:t xml:space="preserve"> tests </w:t>
+      </w:r>
+      <w:proofErr w:type="gramStart"/>
+      <w:r>
+        <w:t>pass</w:t>
+      </w:r>
+      <w:proofErr w:type="gramEnd"/>
+      <w:r>
+        <w:t xml:space="preserve"> with 100% success rate. Test execution completes in sub-millisecond time per test, confirming that DSL interpretation imposes negligible overhead.</w:t>
       </w:r>
     </w:p>
     <w:p>
@@ -18805,7 +18815,13 @@
         <w:t>Internal Validity.</w:t>
       </w:r>
       <w:r>
-        <w:t xml:space="preserve"> The test suite validates correctness of the implementation but may not cover all edge cases. The 260 tests focus on feature coverage rather than exhaustive input space exploration. The validation against official fee schedules covers representative scenarios but not all possible input combinations.</w:t>
+        <w:t xml:space="preserve"> The test suite validates correctness of the implementation but may not cover all edge cases. The 26</w:t>
+      </w:r>
+      <w:r>
+        <w:t>9</w:t>
+      </w:r>
+      <w:r>
+        <w:t xml:space="preserve"> tests focus on feature coverage rather than exhaustive input space exploration. The validation against official fee schedules covers representative scenarios but not all possible input combinations.</w:t>
       </w:r>
     </w:p>
     <w:p>
@@ -19186,7 +19202,13 @@
         <w:t>Reference implementation</w:t>
       </w:r>
       <w:r>
-        <w:t xml:space="preserve"> validated through 260 passing tests, verification against official EPO and USPTO fee schedules, and 118 production jurisdiction files covering PCT national/regional phase entry.</w:t>
+        <w:t xml:space="preserve"> validated through 26</w:t>
+      </w:r>
+      <w:r>
+        <w:t>9</w:t>
+      </w:r>
+      <w:r>
+        <w:t xml:space="preserve"> passing tests, verification against official EPO and USPTO fee schedules, and 118 production jurisdiction files covering PCT national/regional phase entry.</w:t>
       </w:r>
     </w:p>
     <w:p>

</xml_diff>